<commit_message>
- Database model fix
</commit_message>
<xml_diff>
--- a/Apartment2-Manual.docx
+++ b/Apartment2-Manual.docx
@@ -101,8 +101,6 @@
         </w:rPr>
         <w:t>2</w:t>
       </w:r>
-      <w:bookmarkStart w:id="0" w:name="_GoBack"/>
-      <w:bookmarkEnd w:id="0"/>
     </w:p>
     <w:p>
       <w:pPr>
@@ -321,7 +319,15 @@
       </w:r>
       <w:proofErr w:type="spellEnd"/>
       <w:r>
-        <w:t xml:space="preserve"> stranka v </w:t>
+        <w:t xml:space="preserve"> </w:t>
+      </w:r>
+      <w:proofErr w:type="spellStart"/>
+      <w:r>
+        <w:t>stranka</w:t>
+      </w:r>
+      <w:proofErr w:type="spellEnd"/>
+      <w:r>
+        <w:t xml:space="preserve"> v </w:t>
       </w:r>
       <w:proofErr w:type="spellStart"/>
       <w:r>
@@ -357,19 +363,7 @@
       </w:r>
       <w:proofErr w:type="spellEnd"/>
       <w:r>
-        <w:t xml:space="preserve"> – datum (UTC timestamp)</w:t>
-      </w:r>
-      <w:r>
-        <w:t xml:space="preserve">, </w:t>
-      </w:r>
-      <w:r>
-        <w:t>d</w:t>
-      </w:r>
-      <w:r>
-        <w:t>o</w:t>
-      </w:r>
-      <w:r>
-        <w:t xml:space="preserve"> </w:t>
+        <w:t xml:space="preserve"> – datum (UTC timestamp), do </w:t>
       </w:r>
       <w:proofErr w:type="spellStart"/>
       <w:r>
@@ -385,7 +379,15 @@
       </w:r>
       <w:proofErr w:type="spellEnd"/>
       <w:r>
-        <w:t xml:space="preserve"> stranka v </w:t>
+        <w:t xml:space="preserve"> </w:t>
+      </w:r>
+      <w:proofErr w:type="spellStart"/>
+      <w:r>
+        <w:t>stranka</w:t>
+      </w:r>
+      <w:proofErr w:type="spellEnd"/>
+      <w:r>
+        <w:t xml:space="preserve"> v </w:t>
       </w:r>
       <w:proofErr w:type="spellStart"/>
       <w:r>
@@ -637,7 +639,15 @@
       </w:r>
       <w:proofErr w:type="spellEnd"/>
       <w:r>
-        <w:t xml:space="preserve"> stranka v </w:t>
+        <w:t xml:space="preserve"> </w:t>
+      </w:r>
+      <w:proofErr w:type="spellStart"/>
+      <w:r>
+        <w:t>stranka</w:t>
+      </w:r>
+      <w:proofErr w:type="spellEnd"/>
+      <w:r>
+        <w:t xml:space="preserve"> v </w:t>
       </w:r>
       <w:proofErr w:type="spellStart"/>
       <w:r>
@@ -689,7 +699,15 @@
       </w:r>
       <w:proofErr w:type="spellEnd"/>
       <w:r>
-        <w:t xml:space="preserve"> stranka v </w:t>
+        <w:t xml:space="preserve"> </w:t>
+      </w:r>
+      <w:proofErr w:type="spellStart"/>
+      <w:r>
+        <w:t>stranka</w:t>
+      </w:r>
+      <w:proofErr w:type="spellEnd"/>
+      <w:r>
+        <w:t xml:space="preserve"> v </w:t>
       </w:r>
       <w:proofErr w:type="spellStart"/>
       <w:r>
@@ -1025,10 +1043,7 @@
       </w:r>
       <w:proofErr w:type="spellEnd"/>
       <w:r>
-        <w:t xml:space="preserve"> </w:t>
-      </w:r>
-      <w:r>
-        <w:t>(</w:t>
+        <w:t xml:space="preserve"> (</w:t>
       </w:r>
       <w:proofErr w:type="spellStart"/>
       <w:r>
@@ -1094,10 +1109,7 @@
       </w:r>
       <w:proofErr w:type="spellEnd"/>
       <w:r>
-        <w:t xml:space="preserve"> </w:t>
-      </w:r>
-      <w:r>
-        <w:t>(</w:t>
+        <w:t xml:space="preserve"> (</w:t>
       </w:r>
       <w:proofErr w:type="spellStart"/>
       <w:r>
@@ -1157,10 +1169,7 @@
       </w:r>
       <w:proofErr w:type="spellEnd"/>
       <w:r>
-        <w:t xml:space="preserve"> </w:t>
-      </w:r>
-      <w:r>
-        <w:t>(</w:t>
+        <w:t xml:space="preserve"> (</w:t>
       </w:r>
       <w:proofErr w:type="spellStart"/>
       <w:r>
@@ -1221,10 +1230,7 @@
       </w:r>
       <w:proofErr w:type="spellEnd"/>
       <w:r>
-        <w:t xml:space="preserve"> </w:t>
-      </w:r>
-      <w:r>
-        <w:t>(</w:t>
+        <w:t xml:space="preserve"> (</w:t>
       </w:r>
       <w:proofErr w:type="spellStart"/>
       <w:r>
@@ -1282,10 +1288,7 @@
       </w:r>
       <w:proofErr w:type="spellEnd"/>
       <w:r>
-        <w:t xml:space="preserve"> </w:t>
-      </w:r>
-      <w:r>
-        <w:t>(</w:t>
+        <w:t xml:space="preserve"> (</w:t>
       </w:r>
       <w:proofErr w:type="spellStart"/>
       <w:r>
@@ -1343,10 +1346,7 @@
       </w:r>
       <w:proofErr w:type="spellEnd"/>
       <w:r>
-        <w:t xml:space="preserve"> </w:t>
-      </w:r>
-      <w:r>
-        <w:t>(</w:t>
+        <w:t xml:space="preserve"> (</w:t>
       </w:r>
       <w:proofErr w:type="spellStart"/>
       <w:r>
@@ -1430,10 +1430,7 @@
       </w:r>
       <w:proofErr w:type="spellEnd"/>
       <w:r>
-        <w:t xml:space="preserve"> </w:t>
-      </w:r>
-      <w:r>
-        <w:t>(</w:t>
+        <w:t xml:space="preserve"> (</w:t>
       </w:r>
       <w:proofErr w:type="spellStart"/>
       <w:r>
@@ -1867,19 +1864,7 @@
         <w:rPr>
           <w:lang w:val="sl-SI"/>
         </w:rPr>
-        <w:t xml:space="preserve"> – število ljudi ki bojo v apartmana (</w:t>
-      </w:r>
-      <w:r>
-        <w:rPr>
-          <w:lang w:val="sl-SI"/>
-        </w:rPr>
-        <w:t>opcijsko, podamo takrat ko naročujemo aranžman</w:t>
-      </w:r>
-      <w:r>
-        <w:rPr>
-          <w:lang w:val="sl-SI"/>
-        </w:rPr>
-        <w:t>)</w:t>
+        <w:t xml:space="preserve"> – število ljudi ki bojo v apartmana (opcijsko, podamo takrat ko naročujemo aranžman)</w:t>
       </w:r>
     </w:p>
     <w:p>
@@ -2511,14 +2496,7 @@
           <w:i/>
           <w:lang w:val="sl-SI"/>
         </w:rPr>
-        <w:t>date_</w:t>
-      </w:r>
-      <w:r>
-        <w:rPr>
-          <w:i/>
-          <w:lang w:val="sl-SI"/>
-        </w:rPr>
-        <w:t>to</w:t>
+        <w:t>date_to</w:t>
       </w:r>
       <w:r>
         <w:rPr>
@@ -2536,13 +2514,7 @@
         <w:rPr>
           <w:lang w:val="sl-SI"/>
         </w:rPr>
-        <w:t xml:space="preserve"> </w:t>
-      </w:r>
-      <w:r>
-        <w:rPr>
-          <w:lang w:val="sl-SI"/>
-        </w:rPr>
-        <w:t>veljavnost aranžmana</w:t>
+        <w:t xml:space="preserve"> veljavnost aranžmana</w:t>
       </w:r>
       <w:r>
         <w:rPr>
@@ -2602,19 +2574,7 @@
         <w:rPr>
           <w:lang w:val="sl-SI"/>
         </w:rPr>
-        <w:t xml:space="preserve"> Brez podanih parametrov, fukcija vrača vse </w:t>
-      </w:r>
-      <w:r>
-        <w:rPr>
-          <w:lang w:val="sl-SI"/>
-        </w:rPr>
-        <w:t>popuste</w:t>
-      </w:r>
-      <w:r>
-        <w:rPr>
-          <w:lang w:val="sl-SI"/>
-        </w:rPr>
-        <w:t>.</w:t>
+        <w:t xml:space="preserve"> Brez podanih parametrov, fukcija vrača vse popuste.</w:t>
       </w:r>
     </w:p>
     <w:p>
@@ -2656,19 +2616,7 @@
         <w:rPr>
           <w:lang w:val="sl-SI"/>
         </w:rPr>
-        <w:t xml:space="preserve"> – datum (UCT timestamp), veljavnost </w:t>
-      </w:r>
-      <w:r>
-        <w:rPr>
-          <w:lang w:val="sl-SI"/>
-        </w:rPr>
-        <w:t>popusta</w:t>
-      </w:r>
-      <w:r>
-        <w:rPr>
-          <w:lang w:val="sl-SI"/>
-        </w:rPr>
-        <w:t xml:space="preserve">  (opcijsko)</w:t>
+        <w:t xml:space="preserve"> – datum (UCT timestamp), veljavnost popusta  (opcijsko)</w:t>
       </w:r>
     </w:p>
     <w:p>
@@ -2825,8 +2773,1459 @@
     </w:p>
     <w:p>
       <w:pPr>
+        <w:rPr>
+          <w:lang w:val="sl-SI"/>
+        </w:rPr>
+      </w:pPr>
+      <w:r>
+        <w:rPr>
+          <w:lang w:val="sl-SI"/>
+        </w:rPr>
+        <w:br w:type="page"/>
+      </w:r>
+    </w:p>
+    <w:p>
+      <w:pPr>
+        <w:pStyle w:val="Heading3"/>
+        <w:jc w:val="center"/>
+        <w:rPr>
+          <w:sz w:val="56"/>
+          <w:szCs w:val="56"/>
+          <w:lang w:val="sl-SI"/>
+        </w:rPr>
+      </w:pPr>
+    </w:p>
+    <w:p>
+      <w:pPr>
+        <w:pStyle w:val="Heading3"/>
+        <w:jc w:val="center"/>
+        <w:rPr>
+          <w:sz w:val="56"/>
+          <w:szCs w:val="56"/>
+          <w:lang w:val="sl-SI"/>
+        </w:rPr>
+      </w:pPr>
+    </w:p>
+    <w:p>
+      <w:pPr>
+        <w:pStyle w:val="Heading3"/>
+        <w:jc w:val="center"/>
+        <w:rPr>
+          <w:sz w:val="56"/>
+          <w:szCs w:val="56"/>
+          <w:lang w:val="sl-SI"/>
+        </w:rPr>
+      </w:pPr>
+    </w:p>
+    <w:p>
+      <w:pPr>
+        <w:pStyle w:val="Heading3"/>
+        <w:jc w:val="center"/>
+        <w:rPr>
+          <w:sz w:val="56"/>
+          <w:szCs w:val="56"/>
+          <w:lang w:val="sl-SI"/>
+        </w:rPr>
+      </w:pPr>
+    </w:p>
+    <w:p>
+      <w:pPr>
+        <w:pStyle w:val="Heading3"/>
+        <w:jc w:val="center"/>
+        <w:rPr>
+          <w:sz w:val="56"/>
+          <w:szCs w:val="56"/>
+          <w:lang w:val="sl-SI"/>
+        </w:rPr>
+      </w:pPr>
+    </w:p>
+    <w:p>
+      <w:pPr>
+        <w:pStyle w:val="Heading3"/>
+        <w:jc w:val="center"/>
+        <w:rPr>
+          <w:sz w:val="56"/>
+          <w:szCs w:val="56"/>
+          <w:lang w:val="sl-SI"/>
+        </w:rPr>
+      </w:pPr>
+    </w:p>
+    <w:p>
+      <w:pPr>
+        <w:pStyle w:val="Heading3"/>
+        <w:jc w:val="center"/>
+        <w:rPr>
+          <w:sz w:val="56"/>
+          <w:szCs w:val="56"/>
+          <w:lang w:val="sl-SI"/>
+        </w:rPr>
+      </w:pPr>
+    </w:p>
+    <w:p>
+      <w:pPr>
+        <w:pStyle w:val="Heading3"/>
+        <w:jc w:val="center"/>
+        <w:rPr>
+          <w:sz w:val="56"/>
+          <w:szCs w:val="56"/>
+          <w:lang w:val="sl-SI"/>
+        </w:rPr>
+      </w:pPr>
+      <w:r>
+        <w:rPr>
+          <w:sz w:val="56"/>
+          <w:szCs w:val="56"/>
+          <w:lang w:val="sl-SI"/>
+        </w:rPr>
+        <w:t>Navodila za REST storitev</w:t>
+      </w:r>
+    </w:p>
+    <w:p>
+      <w:pPr>
+        <w:rPr>
+          <w:rFonts w:asciiTheme="majorHAnsi" w:eastAsiaTheme="majorEastAsia" w:hAnsiTheme="majorHAnsi" w:cstheme="majorBidi"/>
+          <w:color w:val="1F4D78" w:themeColor="accent1" w:themeShade="7F"/>
+          <w:sz w:val="56"/>
+          <w:szCs w:val="56"/>
+          <w:lang w:val="sl-SI"/>
+        </w:rPr>
+      </w:pPr>
+      <w:r>
+        <w:rPr>
+          <w:sz w:val="56"/>
+          <w:szCs w:val="56"/>
+          <w:lang w:val="sl-SI"/>
+        </w:rPr>
+        <w:br w:type="page"/>
+      </w:r>
+    </w:p>
+    <w:p>
+      <w:pPr>
+        <w:pStyle w:val="ListParagraph"/>
+        <w:numPr>
+          <w:ilvl w:val="0"/>
+          <w:numId w:val="8"/>
+        </w:numPr>
+        <w:rPr>
+          <w:sz w:val="28"/>
+          <w:szCs w:val="28"/>
+          <w:lang w:val="sl-SI"/>
+        </w:rPr>
+      </w:pPr>
+      <w:r>
+        <w:rPr>
+          <w:sz w:val="28"/>
+          <w:szCs w:val="28"/>
+          <w:lang w:val="sl-SI"/>
+        </w:rPr>
+        <w:lastRenderedPageBreak/>
+        <w:t>Dodajanje nov apartman</w:t>
+      </w:r>
+      <w:r>
+        <w:rPr>
+          <w:sz w:val="28"/>
+          <w:szCs w:val="28"/>
+          <w:lang w:val="sl-SI"/>
+        </w:rPr>
+        <w:t xml:space="preserve"> POST </w:t>
+      </w:r>
+      <w:r>
+        <w:rPr>
+          <w:sz w:val="28"/>
+          <w:szCs w:val="28"/>
+          <w:lang w:val="sl-SI"/>
+        </w:rPr>
+        <w:t xml:space="preserve"> (URL</w:t>
+      </w:r>
+      <w:r>
+        <w:rPr>
+          <w:sz w:val="28"/>
+          <w:szCs w:val="28"/>
+          <w:lang w:val="sl-SI"/>
+        </w:rPr>
+        <w:t xml:space="preserve"> example</w:t>
+      </w:r>
+      <w:r>
+        <w:rPr>
+          <w:sz w:val="28"/>
+          <w:szCs w:val="28"/>
+          <w:lang w:val="sl-SI"/>
+        </w:rPr>
+        <w:t>: /apartman)</w:t>
+      </w:r>
+    </w:p>
+    <w:p>
+      <w:pPr>
         <w:ind w:left="720"/>
         <w:rPr>
+          <w:b/>
+          <w:lang w:val="sl-SI"/>
+        </w:rPr>
+      </w:pPr>
+      <w:r>
+        <w:rPr>
+          <w:b/>
+          <w:lang w:val="sl-SI"/>
+        </w:rPr>
+        <w:t>Body:</w:t>
+      </w:r>
+    </w:p>
+    <w:p>
+      <w:pPr>
+        <w:ind w:left="1440"/>
+        <w:rPr>
+          <w:lang w:val="sl-SI"/>
+        </w:rPr>
+      </w:pPr>
+      <w:r>
+        <w:rPr>
+          <w:lang w:val="sl-SI"/>
+        </w:rPr>
+        <w:t>{</w:t>
+      </w:r>
+    </w:p>
+    <w:p>
+      <w:pPr>
+        <w:spacing w:line="240" w:lineRule="auto"/>
+        <w:ind w:left="1440"/>
+        <w:rPr>
+          <w:lang w:val="sl-SI"/>
+        </w:rPr>
+      </w:pPr>
+      <w:r>
+        <w:rPr>
+          <w:lang w:val="sl-SI"/>
+        </w:rPr>
+        <w:tab/>
+        <w:t>title/string,</w:t>
+      </w:r>
+    </w:p>
+    <w:p>
+      <w:pPr>
+        <w:spacing w:line="240" w:lineRule="auto"/>
+        <w:ind w:left="1440"/>
+        <w:rPr>
+          <w:lang w:val="sl-SI"/>
+        </w:rPr>
+      </w:pPr>
+      <w:r>
+        <w:rPr>
+          <w:lang w:val="sl-SI"/>
+        </w:rPr>
+        <w:tab/>
+        <w:t>description/string,</w:t>
+      </w:r>
+    </w:p>
+    <w:p>
+      <w:pPr>
+        <w:spacing w:line="240" w:lineRule="auto"/>
+        <w:ind w:left="1440"/>
+        <w:rPr>
+          <w:lang w:val="sl-SI"/>
+        </w:rPr>
+      </w:pPr>
+      <w:r>
+        <w:rPr>
+          <w:lang w:val="sl-SI"/>
+        </w:rPr>
+        <w:tab/>
+        <w:t>latitue/int,</w:t>
+      </w:r>
+    </w:p>
+    <w:p>
+      <w:pPr>
+        <w:spacing w:line="240" w:lineRule="auto"/>
+        <w:ind w:left="1440"/>
+        <w:rPr>
+          <w:lang w:val="sl-SI"/>
+        </w:rPr>
+      </w:pPr>
+      <w:r>
+        <w:rPr>
+          <w:lang w:val="sl-SI"/>
+        </w:rPr>
+        <w:tab/>
+        <w:t>longitude/int,</w:t>
+      </w:r>
+    </w:p>
+    <w:p>
+      <w:pPr>
+        <w:spacing w:line="240" w:lineRule="auto"/>
+        <w:ind w:left="1440"/>
+        <w:rPr>
+          <w:lang w:val="sl-SI"/>
+        </w:rPr>
+      </w:pPr>
+      <w:r>
+        <w:rPr>
+          <w:lang w:val="sl-SI"/>
+        </w:rPr>
+        <w:tab/>
+        <w:t>no_single_beds/int,</w:t>
+      </w:r>
+    </w:p>
+    <w:p>
+      <w:pPr>
+        <w:spacing w:line="240" w:lineRule="auto"/>
+        <w:ind w:left="1440"/>
+        <w:rPr>
+          <w:lang w:val="sl-SI"/>
+        </w:rPr>
+      </w:pPr>
+      <w:r>
+        <w:rPr>
+          <w:lang w:val="sl-SI"/>
+        </w:rPr>
+        <w:tab/>
+        <w:t>no_extra_beds/int,</w:t>
+      </w:r>
+    </w:p>
+    <w:p>
+      <w:pPr>
+        <w:spacing w:line="240" w:lineRule="auto"/>
+        <w:ind w:left="1440"/>
+        <w:rPr>
+          <w:lang w:val="sl-SI"/>
+        </w:rPr>
+      </w:pPr>
+      <w:r>
+        <w:rPr>
+          <w:lang w:val="sl-SI"/>
+        </w:rPr>
+        <w:tab/>
+        <w:t>no_king_beds/int,</w:t>
+      </w:r>
+    </w:p>
+    <w:p>
+      <w:pPr>
+        <w:spacing w:line="240" w:lineRule="auto"/>
+        <w:ind w:left="1440"/>
+        <w:rPr>
+          <w:lang w:val="sl-SI"/>
+        </w:rPr>
+      </w:pPr>
+      <w:r>
+        <w:rPr>
+          <w:lang w:val="sl-SI"/>
+        </w:rPr>
+        <w:tab/>
+        <w:t>pet_friendly/boolean,</w:t>
+      </w:r>
+    </w:p>
+    <w:p>
+      <w:pPr>
+        <w:spacing w:line="240" w:lineRule="auto"/>
+        <w:ind w:left="1440"/>
+        <w:rPr>
+          <w:lang w:val="sl-SI"/>
+        </w:rPr>
+      </w:pPr>
+      <w:r>
+        <w:rPr>
+          <w:lang w:val="sl-SI"/>
+        </w:rPr>
+        <w:tab/>
+        <w:t>internet/boolean,</w:t>
+      </w:r>
+    </w:p>
+    <w:p>
+      <w:pPr>
+        <w:spacing w:line="240" w:lineRule="auto"/>
+        <w:ind w:left="1440"/>
+        <w:rPr>
+          <w:lang w:val="sl-SI"/>
+        </w:rPr>
+      </w:pPr>
+      <w:r>
+        <w:rPr>
+          <w:lang w:val="sl-SI"/>
+        </w:rPr>
+        <w:tab/>
+        <w:t>air_conditioning/boolean,</w:t>
+      </w:r>
+    </w:p>
+    <w:p>
+      <w:pPr>
+        <w:spacing w:line="240" w:lineRule="auto"/>
+        <w:ind w:left="1440"/>
+        <w:rPr>
+          <w:lang w:val="sl-SI"/>
+        </w:rPr>
+      </w:pPr>
+      <w:r>
+        <w:rPr>
+          <w:lang w:val="sl-SI"/>
+        </w:rPr>
+        <w:tab/>
+        <w:t>tv/boolean,</w:t>
+      </w:r>
+    </w:p>
+    <w:p>
+      <w:pPr>
+        <w:spacing w:line="240" w:lineRule="auto"/>
+        <w:ind w:left="1440"/>
+        <w:rPr>
+          <w:lang w:val="sl-SI"/>
+        </w:rPr>
+      </w:pPr>
+      <w:r>
+        <w:rPr>
+          <w:lang w:val="sl-SI"/>
+        </w:rPr>
+        <w:tab/>
+        <w:t>kitchen/boolean,</w:t>
+      </w:r>
+    </w:p>
+    <w:p>
+      <w:pPr>
+        <w:spacing w:line="240" w:lineRule="auto"/>
+        <w:ind w:left="1440"/>
+        <w:rPr>
+          <w:lang w:val="sl-SI"/>
+        </w:rPr>
+      </w:pPr>
+      <w:r>
+        <w:rPr>
+          <w:lang w:val="sl-SI"/>
+        </w:rPr>
+        <w:tab/>
+        <w:t>accessible/boolean,</w:t>
+      </w:r>
+    </w:p>
+    <w:p>
+      <w:pPr>
+        <w:spacing w:line="240" w:lineRule="auto"/>
+        <w:ind w:left="1440"/>
+        <w:rPr>
+          <w:lang w:val="sl-SI"/>
+        </w:rPr>
+      </w:pPr>
+      <w:r>
+        <w:rPr>
+          <w:lang w:val="sl-SI"/>
+        </w:rPr>
+        <w:tab/>
+        <w:t>class_stars/int</w:t>
+      </w:r>
+    </w:p>
+    <w:p>
+      <w:pPr>
+        <w:ind w:left="1440"/>
+        <w:rPr>
+          <w:lang w:val="sl-SI"/>
+        </w:rPr>
+      </w:pPr>
+      <w:r>
+        <w:rPr>
+          <w:lang w:val="sl-SI"/>
+        </w:rPr>
+        <w:t>}</w:t>
+      </w:r>
+    </w:p>
+    <w:p>
+      <w:pPr>
+        <w:rPr>
+          <w:lang w:val="sl-SI"/>
+        </w:rPr>
+      </w:pPr>
+      <w:r>
+        <w:rPr>
+          <w:b/>
+          <w:lang w:val="sl-SI"/>
+        </w:rPr>
+        <w:tab/>
+        <w:t>Response:</w:t>
+      </w:r>
+    </w:p>
+    <w:p>
+      <w:pPr>
+        <w:rPr>
+          <w:lang w:val="sl-SI"/>
+        </w:rPr>
+      </w:pPr>
+      <w:r>
+        <w:rPr>
+          <w:lang w:val="sl-SI"/>
+        </w:rPr>
+        <w:tab/>
+      </w:r>
+      <w:r>
+        <w:rPr>
+          <w:lang w:val="sl-SI"/>
+        </w:rPr>
+        <w:tab/>
+        <w:t>{</w:t>
+      </w:r>
+    </w:p>
+    <w:p>
+      <w:pPr>
+        <w:rPr>
+          <w:lang w:val="sl-SI"/>
+        </w:rPr>
+      </w:pPr>
+      <w:r>
+        <w:rPr>
+          <w:lang w:val="sl-SI"/>
+        </w:rPr>
+        <w:tab/>
+      </w:r>
+      <w:r>
+        <w:rPr>
+          <w:lang w:val="sl-SI"/>
+        </w:rPr>
+        <w:tab/>
+      </w:r>
+      <w:r>
+        <w:rPr>
+          <w:lang w:val="sl-SI"/>
+        </w:rPr>
+        <w:tab/>
+        <w:t>status/string (ok/failed)</w:t>
+      </w:r>
+    </w:p>
+    <w:p>
+      <w:pPr>
+        <w:rPr>
+          <w:lang w:val="sl-SI"/>
+        </w:rPr>
+      </w:pPr>
+      <w:r>
+        <w:rPr>
+          <w:lang w:val="sl-SI"/>
+        </w:rPr>
+        <w:tab/>
+      </w:r>
+      <w:r>
+        <w:rPr>
+          <w:lang w:val="sl-SI"/>
+        </w:rPr>
+        <w:tab/>
+        <w:t>}</w:t>
+      </w:r>
+    </w:p>
+    <w:p>
+      <w:pPr>
+        <w:rPr>
+          <w:lang w:val="sl-SI"/>
+        </w:rPr>
+      </w:pPr>
+      <w:r>
+        <w:rPr>
+          <w:lang w:val="sl-SI"/>
+        </w:rPr>
+        <w:br w:type="page"/>
+      </w:r>
+    </w:p>
+    <w:p>
+      <w:pPr>
+        <w:pStyle w:val="ListParagraph"/>
+        <w:numPr>
+          <w:ilvl w:val="0"/>
+          <w:numId w:val="8"/>
+        </w:numPr>
+        <w:rPr>
+          <w:sz w:val="28"/>
+          <w:szCs w:val="28"/>
+          <w:lang w:val="sl-SI"/>
+        </w:rPr>
+      </w:pPr>
+      <w:r>
+        <w:rPr>
+          <w:sz w:val="28"/>
+          <w:szCs w:val="28"/>
+          <w:lang w:val="sl-SI"/>
+        </w:rPr>
+        <w:lastRenderedPageBreak/>
+        <w:t>Posodabljanje določenega apartmana PUT (URL example: /apartman/{id})</w:t>
+      </w:r>
+    </w:p>
+    <w:p>
+      <w:pPr>
+        <w:ind w:left="720"/>
+        <w:rPr>
+          <w:b/>
+          <w:lang w:val="sl-SI"/>
+        </w:rPr>
+      </w:pPr>
+      <w:r>
+        <w:rPr>
+          <w:b/>
+          <w:lang w:val="sl-SI"/>
+        </w:rPr>
+        <w:t>Body:</w:t>
+      </w:r>
+    </w:p>
+    <w:p>
+      <w:pPr>
+        <w:ind w:left="1440"/>
+        <w:rPr>
+          <w:lang w:val="sl-SI"/>
+        </w:rPr>
+      </w:pPr>
+      <w:r>
+        <w:rPr>
+          <w:lang w:val="sl-SI"/>
+        </w:rPr>
+        <w:t>{</w:t>
+      </w:r>
+    </w:p>
+    <w:p>
+      <w:pPr>
+        <w:spacing w:line="240" w:lineRule="auto"/>
+        <w:ind w:left="1440"/>
+        <w:rPr>
+          <w:lang w:val="sl-SI"/>
+        </w:rPr>
+      </w:pPr>
+      <w:r>
+        <w:rPr>
+          <w:lang w:val="sl-SI"/>
+        </w:rPr>
+        <w:tab/>
+        <w:t>title/string,</w:t>
+      </w:r>
+    </w:p>
+    <w:p>
+      <w:pPr>
+        <w:spacing w:line="240" w:lineRule="auto"/>
+        <w:ind w:left="1440"/>
+        <w:rPr>
+          <w:lang w:val="sl-SI"/>
+        </w:rPr>
+      </w:pPr>
+      <w:r>
+        <w:rPr>
+          <w:lang w:val="sl-SI"/>
+        </w:rPr>
+        <w:tab/>
+        <w:t>description/string,</w:t>
+      </w:r>
+    </w:p>
+    <w:p>
+      <w:pPr>
+        <w:spacing w:line="240" w:lineRule="auto"/>
+        <w:ind w:left="1440"/>
+        <w:rPr>
+          <w:lang w:val="sl-SI"/>
+        </w:rPr>
+      </w:pPr>
+      <w:r>
+        <w:rPr>
+          <w:lang w:val="sl-SI"/>
+        </w:rPr>
+        <w:tab/>
+        <w:t>latitue/int,</w:t>
+      </w:r>
+    </w:p>
+    <w:p>
+      <w:pPr>
+        <w:spacing w:line="240" w:lineRule="auto"/>
+        <w:ind w:left="1440"/>
+        <w:rPr>
+          <w:lang w:val="sl-SI"/>
+        </w:rPr>
+      </w:pPr>
+      <w:r>
+        <w:rPr>
+          <w:lang w:val="sl-SI"/>
+        </w:rPr>
+        <w:tab/>
+        <w:t>longitude/int,</w:t>
+      </w:r>
+    </w:p>
+    <w:p>
+      <w:pPr>
+        <w:spacing w:line="240" w:lineRule="auto"/>
+        <w:ind w:left="1440"/>
+        <w:rPr>
+          <w:lang w:val="sl-SI"/>
+        </w:rPr>
+      </w:pPr>
+      <w:r>
+        <w:rPr>
+          <w:lang w:val="sl-SI"/>
+        </w:rPr>
+        <w:tab/>
+        <w:t>no_single_beds/int,</w:t>
+      </w:r>
+    </w:p>
+    <w:p>
+      <w:pPr>
+        <w:spacing w:line="240" w:lineRule="auto"/>
+        <w:ind w:left="1440"/>
+        <w:rPr>
+          <w:lang w:val="sl-SI"/>
+        </w:rPr>
+      </w:pPr>
+      <w:r>
+        <w:rPr>
+          <w:lang w:val="sl-SI"/>
+        </w:rPr>
+        <w:tab/>
+        <w:t>no_extra_beds/int,</w:t>
+      </w:r>
+    </w:p>
+    <w:p>
+      <w:pPr>
+        <w:spacing w:line="240" w:lineRule="auto"/>
+        <w:ind w:left="1440"/>
+        <w:rPr>
+          <w:lang w:val="sl-SI"/>
+        </w:rPr>
+      </w:pPr>
+      <w:r>
+        <w:rPr>
+          <w:lang w:val="sl-SI"/>
+        </w:rPr>
+        <w:tab/>
+        <w:t>no_king_beds/int,</w:t>
+      </w:r>
+    </w:p>
+    <w:p>
+      <w:pPr>
+        <w:spacing w:line="240" w:lineRule="auto"/>
+        <w:ind w:left="1440"/>
+        <w:rPr>
+          <w:lang w:val="sl-SI"/>
+        </w:rPr>
+      </w:pPr>
+      <w:r>
+        <w:rPr>
+          <w:lang w:val="sl-SI"/>
+        </w:rPr>
+        <w:tab/>
+        <w:t>pet_friendly/boolean,</w:t>
+      </w:r>
+    </w:p>
+    <w:p>
+      <w:pPr>
+        <w:spacing w:line="240" w:lineRule="auto"/>
+        <w:ind w:left="1440"/>
+        <w:rPr>
+          <w:lang w:val="sl-SI"/>
+        </w:rPr>
+      </w:pPr>
+      <w:r>
+        <w:rPr>
+          <w:lang w:val="sl-SI"/>
+        </w:rPr>
+        <w:tab/>
+        <w:t>internet/boolean,</w:t>
+      </w:r>
+    </w:p>
+    <w:p>
+      <w:pPr>
+        <w:spacing w:line="240" w:lineRule="auto"/>
+        <w:ind w:left="1440"/>
+        <w:rPr>
+          <w:lang w:val="sl-SI"/>
+        </w:rPr>
+      </w:pPr>
+      <w:r>
+        <w:rPr>
+          <w:lang w:val="sl-SI"/>
+        </w:rPr>
+        <w:tab/>
+        <w:t>air_conditioning/boolean,</w:t>
+      </w:r>
+    </w:p>
+    <w:p>
+      <w:pPr>
+        <w:spacing w:line="240" w:lineRule="auto"/>
+        <w:ind w:left="1440"/>
+        <w:rPr>
+          <w:lang w:val="sl-SI"/>
+        </w:rPr>
+      </w:pPr>
+      <w:r>
+        <w:rPr>
+          <w:lang w:val="sl-SI"/>
+        </w:rPr>
+        <w:tab/>
+        <w:t>tv/boolean,</w:t>
+      </w:r>
+    </w:p>
+    <w:p>
+      <w:pPr>
+        <w:spacing w:line="240" w:lineRule="auto"/>
+        <w:ind w:left="1440"/>
+        <w:rPr>
+          <w:lang w:val="sl-SI"/>
+        </w:rPr>
+      </w:pPr>
+      <w:r>
+        <w:rPr>
+          <w:lang w:val="sl-SI"/>
+        </w:rPr>
+        <w:tab/>
+        <w:t>kitchen/boolean,</w:t>
+      </w:r>
+    </w:p>
+    <w:p>
+      <w:pPr>
+        <w:spacing w:line="240" w:lineRule="auto"/>
+        <w:ind w:left="1440"/>
+        <w:rPr>
+          <w:lang w:val="sl-SI"/>
+        </w:rPr>
+      </w:pPr>
+      <w:r>
+        <w:rPr>
+          <w:lang w:val="sl-SI"/>
+        </w:rPr>
+        <w:tab/>
+        <w:t>accessible/boolean,</w:t>
+      </w:r>
+    </w:p>
+    <w:p>
+      <w:pPr>
+        <w:spacing w:line="240" w:lineRule="auto"/>
+        <w:ind w:left="1440"/>
+        <w:rPr>
+          <w:lang w:val="sl-SI"/>
+        </w:rPr>
+      </w:pPr>
+      <w:r>
+        <w:rPr>
+          <w:lang w:val="sl-SI"/>
+        </w:rPr>
+        <w:tab/>
+        <w:t>class_stars/int</w:t>
+      </w:r>
+    </w:p>
+    <w:p>
+      <w:pPr>
+        <w:ind w:left="1440"/>
+        <w:rPr>
+          <w:lang w:val="sl-SI"/>
+        </w:rPr>
+      </w:pPr>
+      <w:r>
+        <w:rPr>
+          <w:lang w:val="sl-SI"/>
+        </w:rPr>
+        <w:t>}</w:t>
+      </w:r>
+    </w:p>
+    <w:p>
+      <w:pPr>
+        <w:ind w:left="720"/>
+        <w:rPr>
+          <w:b/>
+          <w:lang w:val="sl-SI"/>
+        </w:rPr>
+      </w:pPr>
+      <w:r>
+        <w:rPr>
+          <w:b/>
+          <w:lang w:val="sl-SI"/>
+        </w:rPr>
+        <w:t>Response:</w:t>
+      </w:r>
+    </w:p>
+    <w:p>
+      <w:pPr>
+        <w:rPr>
+          <w:lang w:val="sl-SI"/>
+        </w:rPr>
+      </w:pPr>
+      <w:r>
+        <w:rPr>
+          <w:lang w:val="sl-SI"/>
+        </w:rPr>
+        <w:tab/>
+      </w:r>
+      <w:r>
+        <w:rPr>
+          <w:lang w:val="sl-SI"/>
+        </w:rPr>
+        <w:tab/>
+        <w:t>{</w:t>
+      </w:r>
+    </w:p>
+    <w:p>
+      <w:pPr>
+        <w:rPr>
+          <w:lang w:val="sl-SI"/>
+        </w:rPr>
+      </w:pPr>
+      <w:r>
+        <w:rPr>
+          <w:lang w:val="sl-SI"/>
+        </w:rPr>
+        <w:tab/>
+      </w:r>
+      <w:r>
+        <w:rPr>
+          <w:lang w:val="sl-SI"/>
+        </w:rPr>
+        <w:tab/>
+      </w:r>
+      <w:r>
+        <w:rPr>
+          <w:lang w:val="sl-SI"/>
+        </w:rPr>
+        <w:tab/>
+        <w:t>status/string (ok/failed)</w:t>
+      </w:r>
+    </w:p>
+    <w:p>
+      <w:pPr>
+        <w:rPr>
+          <w:lang w:val="sl-SI"/>
+        </w:rPr>
+      </w:pPr>
+      <w:r>
+        <w:rPr>
+          <w:lang w:val="sl-SI"/>
+        </w:rPr>
+        <w:tab/>
+      </w:r>
+      <w:r>
+        <w:rPr>
+          <w:lang w:val="sl-SI"/>
+        </w:rPr>
+        <w:tab/>
+        <w:t>}</w:t>
+      </w:r>
+    </w:p>
+    <w:p>
+      <w:pPr>
+        <w:rPr>
+          <w:lang w:val="sl-SI"/>
+        </w:rPr>
+      </w:pPr>
+      <w:r>
+        <w:rPr>
+          <w:lang w:val="sl-SI"/>
+        </w:rPr>
+        <w:br w:type="page"/>
+      </w:r>
+    </w:p>
+    <w:p>
+      <w:pPr>
+        <w:pStyle w:val="ListParagraph"/>
+        <w:numPr>
+          <w:ilvl w:val="0"/>
+          <w:numId w:val="8"/>
+        </w:numPr>
+        <w:rPr>
+          <w:sz w:val="28"/>
+          <w:szCs w:val="28"/>
+          <w:lang w:val="sl-SI"/>
+        </w:rPr>
+      </w:pPr>
+      <w:r>
+        <w:rPr>
+          <w:sz w:val="28"/>
+          <w:szCs w:val="28"/>
+          <w:lang w:val="sl-SI"/>
+        </w:rPr>
+        <w:lastRenderedPageBreak/>
+        <w:t xml:space="preserve">Pridobitev </w:t>
+      </w:r>
+      <w:bookmarkStart w:id="0" w:name="_GoBack"/>
+      <w:bookmarkEnd w:id="0"/>
+      <w:r>
+        <w:rPr>
+          <w:sz w:val="28"/>
+          <w:szCs w:val="28"/>
+          <w:lang w:val="sl-SI"/>
+        </w:rPr>
+        <w:t xml:space="preserve">določenega apartmana </w:t>
+      </w:r>
+      <w:r>
+        <w:rPr>
+          <w:sz w:val="28"/>
+          <w:szCs w:val="28"/>
+        </w:rPr>
+        <w:t>GET (URL example: /</w:t>
+      </w:r>
+      <w:proofErr w:type="spellStart"/>
+      <w:r>
+        <w:rPr>
+          <w:sz w:val="28"/>
+          <w:szCs w:val="28"/>
+        </w:rPr>
+        <w:t>apartman</w:t>
+      </w:r>
+      <w:proofErr w:type="spellEnd"/>
+      <w:r>
+        <w:rPr>
+          <w:sz w:val="28"/>
+          <w:szCs w:val="28"/>
+        </w:rPr>
+        <w:t>/{id})</w:t>
+      </w:r>
+    </w:p>
+    <w:p>
+      <w:pPr>
+        <w:pStyle w:val="ListParagraph"/>
+        <w:rPr>
+          <w:b/>
+        </w:rPr>
+      </w:pPr>
+      <w:r>
+        <w:rPr>
+          <w:b/>
+        </w:rPr>
+        <w:t>Response</w:t>
+      </w:r>
+      <w:r>
+        <w:rPr>
+          <w:b/>
+        </w:rPr>
+        <w:t xml:space="preserve"> success</w:t>
+      </w:r>
+      <w:r>
+        <w:rPr>
+          <w:b/>
+        </w:rPr>
+        <w:t>:</w:t>
+      </w:r>
+    </w:p>
+    <w:p>
+      <w:pPr>
+        <w:ind w:left="1440"/>
+        <w:rPr>
+          <w:lang w:val="sl-SI"/>
+        </w:rPr>
+      </w:pPr>
+      <w:r>
+        <w:rPr>
+          <w:lang w:val="sl-SI"/>
+        </w:rPr>
+        <w:t>{</w:t>
+      </w:r>
+    </w:p>
+    <w:p>
+      <w:pPr>
+        <w:ind w:left="1440"/>
+        <w:rPr>
+          <w:lang w:val="sl-SI"/>
+        </w:rPr>
+      </w:pPr>
+      <w:r>
+        <w:rPr>
+          <w:lang w:val="sl-SI"/>
+        </w:rPr>
+        <w:tab/>
+        <w:t xml:space="preserve">id/int, </w:t>
+      </w:r>
+    </w:p>
+    <w:p>
+      <w:pPr>
+        <w:spacing w:line="240" w:lineRule="auto"/>
+        <w:ind w:left="1440"/>
+        <w:rPr>
+          <w:lang w:val="sl-SI"/>
+        </w:rPr>
+      </w:pPr>
+      <w:r>
+        <w:rPr>
+          <w:lang w:val="sl-SI"/>
+        </w:rPr>
+        <w:tab/>
+        <w:t>title/string,</w:t>
+      </w:r>
+    </w:p>
+    <w:p>
+      <w:pPr>
+        <w:spacing w:line="240" w:lineRule="auto"/>
+        <w:ind w:left="1440"/>
+        <w:rPr>
+          <w:lang w:val="sl-SI"/>
+        </w:rPr>
+      </w:pPr>
+      <w:r>
+        <w:rPr>
+          <w:lang w:val="sl-SI"/>
+        </w:rPr>
+        <w:tab/>
+        <w:t>description/string,</w:t>
+      </w:r>
+    </w:p>
+    <w:p>
+      <w:pPr>
+        <w:spacing w:line="240" w:lineRule="auto"/>
+        <w:ind w:left="1440"/>
+        <w:rPr>
+          <w:lang w:val="sl-SI"/>
+        </w:rPr>
+      </w:pPr>
+      <w:r>
+        <w:rPr>
+          <w:lang w:val="sl-SI"/>
+        </w:rPr>
+        <w:tab/>
+        <w:t>latitue/int,</w:t>
+      </w:r>
+    </w:p>
+    <w:p>
+      <w:pPr>
+        <w:spacing w:line="240" w:lineRule="auto"/>
+        <w:ind w:left="1440"/>
+        <w:rPr>
+          <w:lang w:val="sl-SI"/>
+        </w:rPr>
+      </w:pPr>
+      <w:r>
+        <w:rPr>
+          <w:lang w:val="sl-SI"/>
+        </w:rPr>
+        <w:tab/>
+        <w:t>longitude/int,</w:t>
+      </w:r>
+    </w:p>
+    <w:p>
+      <w:pPr>
+        <w:spacing w:line="240" w:lineRule="auto"/>
+        <w:ind w:left="1440"/>
+        <w:rPr>
+          <w:lang w:val="sl-SI"/>
+        </w:rPr>
+      </w:pPr>
+      <w:r>
+        <w:rPr>
+          <w:lang w:val="sl-SI"/>
+        </w:rPr>
+        <w:tab/>
+        <w:t>no_single_beds/int,</w:t>
+      </w:r>
+    </w:p>
+    <w:p>
+      <w:pPr>
+        <w:spacing w:line="240" w:lineRule="auto"/>
+        <w:ind w:left="1440"/>
+        <w:rPr>
+          <w:lang w:val="sl-SI"/>
+        </w:rPr>
+      </w:pPr>
+      <w:r>
+        <w:rPr>
+          <w:lang w:val="sl-SI"/>
+        </w:rPr>
+        <w:tab/>
+        <w:t>no_extra_beds/int,</w:t>
+      </w:r>
+    </w:p>
+    <w:p>
+      <w:pPr>
+        <w:spacing w:line="240" w:lineRule="auto"/>
+        <w:ind w:left="1440"/>
+        <w:rPr>
+          <w:lang w:val="sl-SI"/>
+        </w:rPr>
+      </w:pPr>
+      <w:r>
+        <w:rPr>
+          <w:lang w:val="sl-SI"/>
+        </w:rPr>
+        <w:tab/>
+        <w:t>no_king_beds/int,</w:t>
+      </w:r>
+    </w:p>
+    <w:p>
+      <w:pPr>
+        <w:spacing w:line="240" w:lineRule="auto"/>
+        <w:ind w:left="1440"/>
+        <w:rPr>
+          <w:lang w:val="sl-SI"/>
+        </w:rPr>
+      </w:pPr>
+      <w:r>
+        <w:rPr>
+          <w:lang w:val="sl-SI"/>
+        </w:rPr>
+        <w:tab/>
+        <w:t>pet_friendly/boolean,</w:t>
+      </w:r>
+    </w:p>
+    <w:p>
+      <w:pPr>
+        <w:spacing w:line="240" w:lineRule="auto"/>
+        <w:ind w:left="1440"/>
+        <w:rPr>
+          <w:lang w:val="sl-SI"/>
+        </w:rPr>
+      </w:pPr>
+      <w:r>
+        <w:rPr>
+          <w:lang w:val="sl-SI"/>
+        </w:rPr>
+        <w:tab/>
+        <w:t>internet/boolean,</w:t>
+      </w:r>
+    </w:p>
+    <w:p>
+      <w:pPr>
+        <w:spacing w:line="240" w:lineRule="auto"/>
+        <w:ind w:left="1440"/>
+        <w:rPr>
+          <w:lang w:val="sl-SI"/>
+        </w:rPr>
+      </w:pPr>
+      <w:r>
+        <w:rPr>
+          <w:lang w:val="sl-SI"/>
+        </w:rPr>
+        <w:tab/>
+        <w:t>air_conditioning/boolean,</w:t>
+      </w:r>
+    </w:p>
+    <w:p>
+      <w:pPr>
+        <w:spacing w:line="240" w:lineRule="auto"/>
+        <w:ind w:left="1440"/>
+        <w:rPr>
+          <w:lang w:val="sl-SI"/>
+        </w:rPr>
+      </w:pPr>
+      <w:r>
+        <w:rPr>
+          <w:lang w:val="sl-SI"/>
+        </w:rPr>
+        <w:tab/>
+        <w:t>tv/boolean,</w:t>
+      </w:r>
+    </w:p>
+    <w:p>
+      <w:pPr>
+        <w:spacing w:line="240" w:lineRule="auto"/>
+        <w:ind w:left="1440"/>
+        <w:rPr>
+          <w:lang w:val="sl-SI"/>
+        </w:rPr>
+      </w:pPr>
+      <w:r>
+        <w:rPr>
+          <w:lang w:val="sl-SI"/>
+        </w:rPr>
+        <w:tab/>
+        <w:t>kitchen/boolean,</w:t>
+      </w:r>
+    </w:p>
+    <w:p>
+      <w:pPr>
+        <w:spacing w:line="240" w:lineRule="auto"/>
+        <w:ind w:left="1440"/>
+        <w:rPr>
+          <w:lang w:val="sl-SI"/>
+        </w:rPr>
+      </w:pPr>
+      <w:r>
+        <w:rPr>
+          <w:lang w:val="sl-SI"/>
+        </w:rPr>
+        <w:tab/>
+        <w:t>accessible/boolean,</w:t>
+      </w:r>
+    </w:p>
+    <w:p>
+      <w:pPr>
+        <w:spacing w:line="240" w:lineRule="auto"/>
+        <w:ind w:left="1440"/>
+        <w:rPr>
+          <w:lang w:val="sl-SI"/>
+        </w:rPr>
+      </w:pPr>
+      <w:r>
+        <w:rPr>
+          <w:lang w:val="sl-SI"/>
+        </w:rPr>
+        <w:tab/>
+        <w:t>class_stars/int</w:t>
+      </w:r>
+    </w:p>
+    <w:p>
+      <w:pPr>
+        <w:ind w:left="1440"/>
+        <w:rPr>
+          <w:lang w:val="sl-SI"/>
+        </w:rPr>
+      </w:pPr>
+      <w:r>
+        <w:rPr>
+          <w:lang w:val="sl-SI"/>
+        </w:rPr>
+        <w:t>}</w:t>
+      </w:r>
+    </w:p>
+    <w:p>
+      <w:pPr>
+        <w:pStyle w:val="ListParagraph"/>
+        <w:rPr>
+          <w:b/>
+          <w:lang w:val="sl-SI"/>
+        </w:rPr>
+      </w:pPr>
+      <w:r>
+        <w:rPr>
+          <w:b/>
+          <w:lang w:val="sl-SI"/>
+        </w:rPr>
+        <w:t>Response error:</w:t>
+      </w:r>
+    </w:p>
+    <w:p>
+      <w:pPr>
+        <w:pStyle w:val="ListParagraph"/>
+        <w:rPr>
+          <w:lang w:val="sl-SI"/>
+        </w:rPr>
+      </w:pPr>
+      <w:r>
+        <w:rPr>
+          <w:lang w:val="sl-SI"/>
+        </w:rPr>
+        <w:tab/>
+        <w:t>{</w:t>
+      </w:r>
+    </w:p>
+    <w:p>
+      <w:pPr>
+        <w:pStyle w:val="ListParagraph"/>
+        <w:rPr>
+          <w:lang w:val="sl-SI"/>
+        </w:rPr>
+      </w:pPr>
+      <w:r>
+        <w:rPr>
+          <w:lang w:val="sl-SI"/>
+        </w:rPr>
+        <w:tab/>
+      </w:r>
+      <w:r>
+        <w:rPr>
+          <w:lang w:val="sl-SI"/>
+        </w:rPr>
+        <w:tab/>
+        <w:t>status: not_found</w:t>
+      </w:r>
+    </w:p>
+    <w:p>
+      <w:pPr>
+        <w:pStyle w:val="ListParagraph"/>
+        <w:ind w:firstLine="720"/>
+        <w:rPr>
+          <w:lang w:val="sl-SI"/>
+        </w:rPr>
+      </w:pPr>
+      <w:r>
+        <w:rPr>
+          <w:lang w:val="sl-SI"/>
+        </w:rPr>
+        <w:t>}</w:t>
+      </w:r>
+    </w:p>
+    <w:p>
+      <w:pPr>
+        <w:rPr>
+          <w:lang w:val="sl-SI"/>
+        </w:rPr>
+      </w:pPr>
+      <w:r>
+        <w:rPr>
+          <w:lang w:val="sl-SI"/>
+        </w:rPr>
+        <w:br w:type="page"/>
+      </w:r>
+    </w:p>
+    <w:p>
+      <w:pPr>
+        <w:pStyle w:val="ListParagraph"/>
+        <w:numPr>
+          <w:ilvl w:val="0"/>
+          <w:numId w:val="8"/>
+        </w:numPr>
+        <w:rPr>
+          <w:sz w:val="28"/>
+          <w:szCs w:val="28"/>
+          <w:lang w:val="sl-SI"/>
+        </w:rPr>
+      </w:pPr>
+      <w:r>
+        <w:rPr>
+          <w:sz w:val="28"/>
+          <w:szCs w:val="28"/>
+          <w:lang w:val="sl-SI"/>
+        </w:rPr>
+        <w:lastRenderedPageBreak/>
+        <w:t>Brisanje apartmana DELETE (URL example: /apartman/{id})</w:t>
+      </w:r>
+    </w:p>
+    <w:p>
+      <w:pPr>
+        <w:pStyle w:val="ListParagraph"/>
+        <w:rPr>
+          <w:b/>
+          <w:lang w:val="sl-SI"/>
+        </w:rPr>
+      </w:pPr>
+      <w:r>
+        <w:rPr>
+          <w:b/>
+          <w:lang w:val="sl-SI"/>
+        </w:rPr>
+        <w:t>Response:</w:t>
+      </w:r>
+    </w:p>
+    <w:p>
+      <w:pPr>
+        <w:pStyle w:val="ListParagraph"/>
+        <w:ind w:left="1440"/>
+        <w:rPr>
+          <w:lang w:val="sl-SI"/>
+        </w:rPr>
+      </w:pPr>
+      <w:r>
+        <w:rPr>
+          <w:lang w:val="sl-SI"/>
+        </w:rPr>
+        <w:t>{</w:t>
+      </w:r>
+    </w:p>
+    <w:p>
+      <w:pPr>
+        <w:pStyle w:val="ListParagraph"/>
+        <w:ind w:left="1440"/>
+        <w:rPr>
+          <w:lang w:val="sl-SI"/>
+        </w:rPr>
+      </w:pPr>
+      <w:r>
+        <w:rPr>
+          <w:lang w:val="sl-SI"/>
+        </w:rPr>
+        <w:tab/>
+      </w:r>
+      <w:r>
+        <w:rPr>
+          <w:lang w:val="sl-SI"/>
+        </w:rPr>
+        <w:t>status/string (ok/not_found)</w:t>
+      </w:r>
+    </w:p>
+    <w:p>
+      <w:pPr>
+        <w:pStyle w:val="ListParagraph"/>
+        <w:ind w:left="1440"/>
+        <w:rPr>
+          <w:lang w:val="sl-SI"/>
+        </w:rPr>
+      </w:pPr>
+      <w:r>
+        <w:rPr>
+          <w:lang w:val="sl-SI"/>
+        </w:rPr>
+        <w:t>}</w:t>
+      </w:r>
+    </w:p>
+    <w:p>
+      <w:pPr>
+        <w:ind w:left="720"/>
+        <w:rPr>
+          <w:b/>
           <w:lang w:val="sl-SI"/>
         </w:rPr>
       </w:pPr>
@@ -2844,6 +4243,95 @@
 <file path=word/numbering.xml><?xml version="1.0" encoding="utf-8"?>
 <w:numbering xmlns:wpc="http://schemas.microsoft.com/office/word/2010/wordprocessingCanvas" xmlns:mc="http://schemas.openxmlformats.org/markup-compatibility/2006" xmlns:o="urn:schemas-microsoft-com:office:office" xmlns:r="http://schemas.openxmlformats.org/officeDocument/2006/relationships" xmlns:m="http://schemas.openxmlformats.org/officeDocument/2006/math" xmlns:v="urn:schemas-microsoft-com:vml" xmlns:wp14="http://schemas.microsoft.com/office/word/2010/wordprocessingDrawing" xmlns:wp="http://schemas.openxmlformats.org/drawingml/2006/wordprocessingDrawing" xmlns:w10="urn:schemas-microsoft-com:office:word" xmlns:w="http://schemas.openxmlformats.org/wordprocessingml/2006/main" xmlns:w14="http://schemas.microsoft.com/office/word/2010/wordml" xmlns:w15="http://schemas.microsoft.com/office/word/2012/wordml" xmlns:wpg="http://schemas.microsoft.com/office/word/2010/wordprocessingGroup" xmlns:wpi="http://schemas.microsoft.com/office/word/2010/wordprocessingInk" xmlns:wne="http://schemas.microsoft.com/office/word/2006/wordml" xmlns:wps="http://schemas.microsoft.com/office/word/2010/wordprocessingShape" mc:Ignorable="w14 w15 wp14">
   <w:abstractNum w:abstractNumId="0">
+    <w:nsid w:val="07451525"/>
+    <w:multiLevelType w:val="hybridMultilevel"/>
+    <w:tmpl w:val="77F8EF60"/>
+    <w:lvl w:ilvl="0" w:tplc="04090011">
+      <w:start w:val="1"/>
+      <w:numFmt w:val="decimal"/>
+      <w:lvlText w:val="%1)"/>
+      <w:lvlJc w:val="left"/>
+      <w:pPr>
+        <w:ind w:left="720" w:hanging="360"/>
+      </w:pPr>
+      <w:rPr>
+        <w:rFonts w:hint="default"/>
+      </w:rPr>
+    </w:lvl>
+    <w:lvl w:ilvl="1" w:tplc="04090019" w:tentative="1">
+      <w:start w:val="1"/>
+      <w:numFmt w:val="lowerLetter"/>
+      <w:lvlText w:val="%2."/>
+      <w:lvlJc w:val="left"/>
+      <w:pPr>
+        <w:ind w:left="1440" w:hanging="360"/>
+      </w:pPr>
+    </w:lvl>
+    <w:lvl w:ilvl="2" w:tplc="0409001B" w:tentative="1">
+      <w:start w:val="1"/>
+      <w:numFmt w:val="lowerRoman"/>
+      <w:lvlText w:val="%3."/>
+      <w:lvlJc w:val="right"/>
+      <w:pPr>
+        <w:ind w:left="2160" w:hanging="180"/>
+      </w:pPr>
+    </w:lvl>
+    <w:lvl w:ilvl="3" w:tplc="0409000F" w:tentative="1">
+      <w:start w:val="1"/>
+      <w:numFmt w:val="decimal"/>
+      <w:lvlText w:val="%4."/>
+      <w:lvlJc w:val="left"/>
+      <w:pPr>
+        <w:ind w:left="2880" w:hanging="360"/>
+      </w:pPr>
+    </w:lvl>
+    <w:lvl w:ilvl="4" w:tplc="04090019" w:tentative="1">
+      <w:start w:val="1"/>
+      <w:numFmt w:val="lowerLetter"/>
+      <w:lvlText w:val="%5."/>
+      <w:lvlJc w:val="left"/>
+      <w:pPr>
+        <w:ind w:left="3600" w:hanging="360"/>
+      </w:pPr>
+    </w:lvl>
+    <w:lvl w:ilvl="5" w:tplc="0409001B" w:tentative="1">
+      <w:start w:val="1"/>
+      <w:numFmt w:val="lowerRoman"/>
+      <w:lvlText w:val="%6."/>
+      <w:lvlJc w:val="right"/>
+      <w:pPr>
+        <w:ind w:left="4320" w:hanging="180"/>
+      </w:pPr>
+    </w:lvl>
+    <w:lvl w:ilvl="6" w:tplc="0409000F" w:tentative="1">
+      <w:start w:val="1"/>
+      <w:numFmt w:val="decimal"/>
+      <w:lvlText w:val="%7."/>
+      <w:lvlJc w:val="left"/>
+      <w:pPr>
+        <w:ind w:left="5040" w:hanging="360"/>
+      </w:pPr>
+    </w:lvl>
+    <w:lvl w:ilvl="7" w:tplc="04090019" w:tentative="1">
+      <w:start w:val="1"/>
+      <w:numFmt w:val="lowerLetter"/>
+      <w:lvlText w:val="%8."/>
+      <w:lvlJc w:val="left"/>
+      <w:pPr>
+        <w:ind w:left="5760" w:hanging="360"/>
+      </w:pPr>
+    </w:lvl>
+    <w:lvl w:ilvl="8" w:tplc="0409001B" w:tentative="1">
+      <w:start w:val="1"/>
+      <w:numFmt w:val="lowerRoman"/>
+      <w:lvlText w:val="%9."/>
+      <w:lvlJc w:val="right"/>
+      <w:pPr>
+        <w:ind w:left="6480" w:hanging="180"/>
+      </w:pPr>
+    </w:lvl>
+  </w:abstractNum>
+  <w:abstractNum w:abstractNumId="1">
     <w:nsid w:val="28091035"/>
     <w:multiLevelType w:val="hybridMultilevel"/>
     <w:tmpl w:val="DC90FA72"/>
@@ -2956,7 +4444,7 @@
       </w:rPr>
     </w:lvl>
   </w:abstractNum>
-  <w:abstractNum w:abstractNumId="1">
+  <w:abstractNum w:abstractNumId="2">
     <w:nsid w:val="32964F20"/>
     <w:multiLevelType w:val="hybridMultilevel"/>
     <w:tmpl w:val="78143C54"/>
@@ -3069,7 +4557,7 @@
       </w:rPr>
     </w:lvl>
   </w:abstractNum>
-  <w:abstractNum w:abstractNumId="2">
+  <w:abstractNum w:abstractNumId="3">
     <w:nsid w:val="45E77C2D"/>
     <w:multiLevelType w:val="hybridMultilevel"/>
     <w:tmpl w:val="A89E30D2"/>
@@ -3182,7 +4670,7 @@
       </w:rPr>
     </w:lvl>
   </w:abstractNum>
-  <w:abstractNum w:abstractNumId="3">
+  <w:abstractNum w:abstractNumId="4">
     <w:nsid w:val="48E37FDC"/>
     <w:multiLevelType w:val="hybridMultilevel"/>
     <w:tmpl w:val="E73A5534"/>
@@ -3295,7 +4783,7 @@
       </w:rPr>
     </w:lvl>
   </w:abstractNum>
-  <w:abstractNum w:abstractNumId="4">
+  <w:abstractNum w:abstractNumId="5">
     <w:nsid w:val="645E2E01"/>
     <w:multiLevelType w:val="hybridMultilevel"/>
     <w:tmpl w:val="5156C1C6"/>
@@ -3381,20 +4869,204 @@
       </w:pPr>
     </w:lvl>
   </w:abstractNum>
+  <w:abstractNum w:abstractNumId="6">
+    <w:nsid w:val="6E871081"/>
+    <w:multiLevelType w:val="hybridMultilevel"/>
+    <w:tmpl w:val="87961B7C"/>
+    <w:lvl w:ilvl="0" w:tplc="04090011">
+      <w:start w:val="1"/>
+      <w:numFmt w:val="decimal"/>
+      <w:lvlText w:val="%1)"/>
+      <w:lvlJc w:val="left"/>
+      <w:pPr>
+        <w:ind w:left="720" w:hanging="360"/>
+      </w:pPr>
+      <w:rPr>
+        <w:rFonts w:hint="default"/>
+      </w:rPr>
+    </w:lvl>
+    <w:lvl w:ilvl="1" w:tplc="04090019" w:tentative="1">
+      <w:start w:val="1"/>
+      <w:numFmt w:val="lowerLetter"/>
+      <w:lvlText w:val="%2."/>
+      <w:lvlJc w:val="left"/>
+      <w:pPr>
+        <w:ind w:left="1440" w:hanging="360"/>
+      </w:pPr>
+    </w:lvl>
+    <w:lvl w:ilvl="2" w:tplc="0409001B" w:tentative="1">
+      <w:start w:val="1"/>
+      <w:numFmt w:val="lowerRoman"/>
+      <w:lvlText w:val="%3."/>
+      <w:lvlJc w:val="right"/>
+      <w:pPr>
+        <w:ind w:left="2160" w:hanging="180"/>
+      </w:pPr>
+    </w:lvl>
+    <w:lvl w:ilvl="3" w:tplc="0409000F" w:tentative="1">
+      <w:start w:val="1"/>
+      <w:numFmt w:val="decimal"/>
+      <w:lvlText w:val="%4."/>
+      <w:lvlJc w:val="left"/>
+      <w:pPr>
+        <w:ind w:left="2880" w:hanging="360"/>
+      </w:pPr>
+    </w:lvl>
+    <w:lvl w:ilvl="4" w:tplc="04090019" w:tentative="1">
+      <w:start w:val="1"/>
+      <w:numFmt w:val="lowerLetter"/>
+      <w:lvlText w:val="%5."/>
+      <w:lvlJc w:val="left"/>
+      <w:pPr>
+        <w:ind w:left="3600" w:hanging="360"/>
+      </w:pPr>
+    </w:lvl>
+    <w:lvl w:ilvl="5" w:tplc="0409001B" w:tentative="1">
+      <w:start w:val="1"/>
+      <w:numFmt w:val="lowerRoman"/>
+      <w:lvlText w:val="%6."/>
+      <w:lvlJc w:val="right"/>
+      <w:pPr>
+        <w:ind w:left="4320" w:hanging="180"/>
+      </w:pPr>
+    </w:lvl>
+    <w:lvl w:ilvl="6" w:tplc="0409000F" w:tentative="1">
+      <w:start w:val="1"/>
+      <w:numFmt w:val="decimal"/>
+      <w:lvlText w:val="%7."/>
+      <w:lvlJc w:val="left"/>
+      <w:pPr>
+        <w:ind w:left="5040" w:hanging="360"/>
+      </w:pPr>
+    </w:lvl>
+    <w:lvl w:ilvl="7" w:tplc="04090019" w:tentative="1">
+      <w:start w:val="1"/>
+      <w:numFmt w:val="lowerLetter"/>
+      <w:lvlText w:val="%8."/>
+      <w:lvlJc w:val="left"/>
+      <w:pPr>
+        <w:ind w:left="5760" w:hanging="360"/>
+      </w:pPr>
+    </w:lvl>
+    <w:lvl w:ilvl="8" w:tplc="0409001B" w:tentative="1">
+      <w:start w:val="1"/>
+      <w:numFmt w:val="lowerRoman"/>
+      <w:lvlText w:val="%9."/>
+      <w:lvlJc w:val="right"/>
+      <w:pPr>
+        <w:ind w:left="6480" w:hanging="180"/>
+      </w:pPr>
+    </w:lvl>
+  </w:abstractNum>
+  <w:abstractNum w:abstractNumId="7">
+    <w:nsid w:val="730C72E5"/>
+    <w:multiLevelType w:val="hybridMultilevel"/>
+    <w:tmpl w:val="37ECCE3C"/>
+    <w:lvl w:ilvl="0" w:tplc="04090011">
+      <w:start w:val="1"/>
+      <w:numFmt w:val="decimal"/>
+      <w:lvlText w:val="%1)"/>
+      <w:lvlJc w:val="left"/>
+      <w:pPr>
+        <w:ind w:left="720" w:hanging="360"/>
+      </w:pPr>
+    </w:lvl>
+    <w:lvl w:ilvl="1" w:tplc="04090019" w:tentative="1">
+      <w:start w:val="1"/>
+      <w:numFmt w:val="lowerLetter"/>
+      <w:lvlText w:val="%2."/>
+      <w:lvlJc w:val="left"/>
+      <w:pPr>
+        <w:ind w:left="1440" w:hanging="360"/>
+      </w:pPr>
+    </w:lvl>
+    <w:lvl w:ilvl="2" w:tplc="0409001B" w:tentative="1">
+      <w:start w:val="1"/>
+      <w:numFmt w:val="lowerRoman"/>
+      <w:lvlText w:val="%3."/>
+      <w:lvlJc w:val="right"/>
+      <w:pPr>
+        <w:ind w:left="2160" w:hanging="180"/>
+      </w:pPr>
+    </w:lvl>
+    <w:lvl w:ilvl="3" w:tplc="0409000F" w:tentative="1">
+      <w:start w:val="1"/>
+      <w:numFmt w:val="decimal"/>
+      <w:lvlText w:val="%4."/>
+      <w:lvlJc w:val="left"/>
+      <w:pPr>
+        <w:ind w:left="2880" w:hanging="360"/>
+      </w:pPr>
+    </w:lvl>
+    <w:lvl w:ilvl="4" w:tplc="04090019" w:tentative="1">
+      <w:start w:val="1"/>
+      <w:numFmt w:val="lowerLetter"/>
+      <w:lvlText w:val="%5."/>
+      <w:lvlJc w:val="left"/>
+      <w:pPr>
+        <w:ind w:left="3600" w:hanging="360"/>
+      </w:pPr>
+    </w:lvl>
+    <w:lvl w:ilvl="5" w:tplc="0409001B" w:tentative="1">
+      <w:start w:val="1"/>
+      <w:numFmt w:val="lowerRoman"/>
+      <w:lvlText w:val="%6."/>
+      <w:lvlJc w:val="right"/>
+      <w:pPr>
+        <w:ind w:left="4320" w:hanging="180"/>
+      </w:pPr>
+    </w:lvl>
+    <w:lvl w:ilvl="6" w:tplc="0409000F" w:tentative="1">
+      <w:start w:val="1"/>
+      <w:numFmt w:val="decimal"/>
+      <w:lvlText w:val="%7."/>
+      <w:lvlJc w:val="left"/>
+      <w:pPr>
+        <w:ind w:left="5040" w:hanging="360"/>
+      </w:pPr>
+    </w:lvl>
+    <w:lvl w:ilvl="7" w:tplc="04090019" w:tentative="1">
+      <w:start w:val="1"/>
+      <w:numFmt w:val="lowerLetter"/>
+      <w:lvlText w:val="%8."/>
+      <w:lvlJc w:val="left"/>
+      <w:pPr>
+        <w:ind w:left="5760" w:hanging="360"/>
+      </w:pPr>
+    </w:lvl>
+    <w:lvl w:ilvl="8" w:tplc="0409001B" w:tentative="1">
+      <w:start w:val="1"/>
+      <w:numFmt w:val="lowerRoman"/>
+      <w:lvlText w:val="%9."/>
+      <w:lvlJc w:val="right"/>
+      <w:pPr>
+        <w:ind w:left="6480" w:hanging="180"/>
+      </w:pPr>
+    </w:lvl>
+  </w:abstractNum>
   <w:num w:numId="1">
+    <w:abstractNumId w:val="5"/>
+  </w:num>
+  <w:num w:numId="2">
     <w:abstractNumId w:val="4"/>
   </w:num>
-  <w:num w:numId="2">
+  <w:num w:numId="3">
+    <w:abstractNumId w:val="2"/>
+  </w:num>
+  <w:num w:numId="4">
     <w:abstractNumId w:val="3"/>
   </w:num>
-  <w:num w:numId="3">
+  <w:num w:numId="5">
     <w:abstractNumId w:val="1"/>
   </w:num>
-  <w:num w:numId="4">
-    <w:abstractNumId w:val="2"/>
+  <w:num w:numId="6">
+    <w:abstractNumId w:val="0"/>
   </w:num>
-  <w:num w:numId="5">
-    <w:abstractNumId w:val="0"/>
+  <w:num w:numId="7">
+    <w:abstractNumId w:val="6"/>
+  </w:num>
+  <w:num w:numId="8">
+    <w:abstractNumId w:val="7"/>
   </w:num>
 </w:numbering>
 </file>
@@ -3814,6 +5486,50 @@
       <w:szCs w:val="32"/>
     </w:rPr>
   </w:style>
+  <w:style w:type="paragraph" w:styleId="Heading2">
+    <w:name w:val="heading 2"/>
+    <w:basedOn w:val="Normal"/>
+    <w:next w:val="Normal"/>
+    <w:link w:val="Heading2Char"/>
+    <w:uiPriority w:val="9"/>
+    <w:unhideWhenUsed/>
+    <w:qFormat/>
+    <w:rsid w:val="00781873"/>
+    <w:pPr>
+      <w:keepNext/>
+      <w:keepLines/>
+      <w:spacing w:before="40" w:after="0"/>
+      <w:outlineLvl w:val="1"/>
+    </w:pPr>
+    <w:rPr>
+      <w:rFonts w:asciiTheme="majorHAnsi" w:eastAsiaTheme="majorEastAsia" w:hAnsiTheme="majorHAnsi" w:cstheme="majorBidi"/>
+      <w:color w:val="2E74B5" w:themeColor="accent1" w:themeShade="BF"/>
+      <w:sz w:val="26"/>
+      <w:szCs w:val="26"/>
+    </w:rPr>
+  </w:style>
+  <w:style w:type="paragraph" w:styleId="Heading3">
+    <w:name w:val="heading 3"/>
+    <w:basedOn w:val="Normal"/>
+    <w:next w:val="Normal"/>
+    <w:link w:val="Heading3Char"/>
+    <w:uiPriority w:val="9"/>
+    <w:unhideWhenUsed/>
+    <w:qFormat/>
+    <w:rsid w:val="00781873"/>
+    <w:pPr>
+      <w:keepNext/>
+      <w:keepLines/>
+      <w:spacing w:before="40" w:after="0"/>
+      <w:outlineLvl w:val="2"/>
+    </w:pPr>
+    <w:rPr>
+      <w:rFonts w:asciiTheme="majorHAnsi" w:eastAsiaTheme="majorEastAsia" w:hAnsiTheme="majorHAnsi" w:cstheme="majorBidi"/>
+      <w:color w:val="1F4D78" w:themeColor="accent1" w:themeShade="7F"/>
+      <w:sz w:val="24"/>
+      <w:szCs w:val="24"/>
+    </w:rPr>
+  </w:style>
   <w:style w:type="character" w:default="1" w:styleId="DefaultParagraphFont">
     <w:name w:val="Default Paragraph Font"/>
     <w:uiPriority w:val="1"/>
@@ -3864,6 +5580,32 @@
       <w:ind w:left="720"/>
       <w:contextualSpacing/>
     </w:pPr>
+  </w:style>
+  <w:style w:type="character" w:customStyle="1" w:styleId="Heading2Char">
+    <w:name w:val="Heading 2 Char"/>
+    <w:basedOn w:val="DefaultParagraphFont"/>
+    <w:link w:val="Heading2"/>
+    <w:uiPriority w:val="9"/>
+    <w:rsid w:val="00781873"/>
+    <w:rPr>
+      <w:rFonts w:asciiTheme="majorHAnsi" w:eastAsiaTheme="majorEastAsia" w:hAnsiTheme="majorHAnsi" w:cstheme="majorBidi"/>
+      <w:color w:val="2E74B5" w:themeColor="accent1" w:themeShade="BF"/>
+      <w:sz w:val="26"/>
+      <w:szCs w:val="26"/>
+    </w:rPr>
+  </w:style>
+  <w:style w:type="character" w:customStyle="1" w:styleId="Heading3Char">
+    <w:name w:val="Heading 3 Char"/>
+    <w:basedOn w:val="DefaultParagraphFont"/>
+    <w:link w:val="Heading3"/>
+    <w:uiPriority w:val="9"/>
+    <w:rsid w:val="00781873"/>
+    <w:rPr>
+      <w:rFonts w:asciiTheme="majorHAnsi" w:eastAsiaTheme="majorEastAsia" w:hAnsiTheme="majorHAnsi" w:cstheme="majorBidi"/>
+      <w:color w:val="1F4D78" w:themeColor="accent1" w:themeShade="7F"/>
+      <w:sz w:val="24"/>
+      <w:szCs w:val="24"/>
+    </w:rPr>
   </w:style>
 </w:styles>
 </file>

</xml_diff>